<commit_message>
Added graphics for turrets
They are placeholder graphics but make for a nice idea.
</commit_message>
<xml_diff>
--- a/SerenityGardenTD/Assets/_SerenityGardenTD/Docs/SerenityGardenDesignDocument.docx
+++ b/SerenityGardenTD/Assets/_SerenityGardenTD/Docs/SerenityGardenDesignDocument.docx
@@ -27,10 +27,30 @@
     <w:p>
       <w:r>
         <w:tab/>
-        <w:t xml:space="preserve">You have a physical base that is attacked by a lot of enemies. You need to build and upgrade turrets strategically so that they don’t destroy your base. If an enemy meets a turret in it’s path, it will attack that turret </w:t>
-      </w:r>
-      <w:r>
-        <w:t>until it is destroyed. After the turret is destroyed, the enemy continues it’s path</w:t>
+        <w:t xml:space="preserve">You have a physical base that is attacked by a lot of enemies. You need to build and upgrade turrets strategically so that they don’t destroy your base. If an enemy meets a turret in </w:t>
+      </w:r>
+      <w:proofErr w:type="spellStart"/>
+      <w:proofErr w:type="gramStart"/>
+      <w:r>
+        <w:t>it’s</w:t>
+      </w:r>
+      <w:proofErr w:type="spellEnd"/>
+      <w:proofErr w:type="gramEnd"/>
+      <w:r>
+        <w:t xml:space="preserve"> path, it will attack that turret </w:t>
+      </w:r>
+      <w:r>
+        <w:t xml:space="preserve">until it is destroyed. After the turret is destroyed, the enemy continues </w:t>
+      </w:r>
+      <w:proofErr w:type="spellStart"/>
+      <w:proofErr w:type="gramStart"/>
+      <w:r>
+        <w:t>it’s</w:t>
+      </w:r>
+      <w:proofErr w:type="spellEnd"/>
+      <w:proofErr w:type="gramEnd"/>
+      <w:r>
+        <w:t xml:space="preserve"> path</w:t>
       </w:r>
       <w:r>
         <w:t>, and if it reaches the base</w:t>
@@ -114,12 +134,14 @@
           <w:numId w:val="2"/>
         </w:numPr>
       </w:pPr>
+      <w:proofErr w:type="spellStart"/>
       <w:r>
         <w:t>Base</w:t>
       </w:r>
       <w:r>
         <w:t>Turret</w:t>
       </w:r>
+      <w:proofErr w:type="spellEnd"/>
     </w:p>
     <w:p>
       <w:pPr>
@@ -796,7 +818,15 @@
       </w:pPr>
       <w:r>
         <w:lastRenderedPageBreak/>
-        <w:t>Story fact: was a test subject for how to create super-humans. After those experiments he gained the power of completely erasing his presence. If he wants to, no one can notice him. This is why he is the sole unit that can go outside and fight enemies face to face.</w:t>
+        <w:t xml:space="preserve">Story fact: was a test subject for how to create super-humans. After those </w:t>
+      </w:r>
+      <w:proofErr w:type="gramStart"/>
+      <w:r>
+        <w:t>experiments</w:t>
+      </w:r>
+      <w:proofErr w:type="gramEnd"/>
+      <w:r>
+        <w:t xml:space="preserve"> he gained the power of completely erasing his presence. If he wants to, no one can notice him. This is why he is the sole unit that can go outside and fight enemies face to face.</w:t>
       </w:r>
     </w:p>
     <w:p>
@@ -1015,7 +1045,15 @@
         <w:t xml:space="preserve"> They can be upgraded, but upgrades are unlocked at certain stages.</w:t>
       </w:r>
       <w:r>
-        <w:t xml:space="preserve"> All turrets have the properties: attack speed, damage, hp, range, attack type (enum that will specify what type of attack it can do: melee, ranged, air only, ground only)</w:t>
+        <w:t xml:space="preserve"> All turrets have the properties: attack speed, damage, hp, range, attack type (</w:t>
+      </w:r>
+      <w:proofErr w:type="spellStart"/>
+      <w:r>
+        <w:t>enum</w:t>
+      </w:r>
+      <w:proofErr w:type="spellEnd"/>
+      <w:r>
+        <w:t xml:space="preserve"> that will specify what type of attack it can do: melee, ranged, air only, ground only)</w:t>
       </w:r>
       <w:r>
         <w:t xml:space="preserve">. </w:t>
@@ -1066,7 +1104,15 @@
         <w:ind w:firstLine="360"/>
       </w:pPr>
       <w:r>
-        <w:t>If you select to place him on a turret, he will enter the turret and improve it’s efficiency by a lot, even giving the turret some special traits:</w:t>
+        <w:t xml:space="preserve">If you select to place him on a turret, he will enter the turret and improve </w:t>
+      </w:r>
+      <w:proofErr w:type="spellStart"/>
+      <w:r>
+        <w:t>it’s</w:t>
+      </w:r>
+      <w:proofErr w:type="spellEnd"/>
+      <w:r>
+        <w:t xml:space="preserve"> efficiency by a lot, even giving the turret some special traits:</w:t>
       </w:r>
     </w:p>
     <w:p>
@@ -1551,13 +1597,37 @@
         <w:t xml:space="preserve"> and from time to time attack the base.</w:t>
       </w:r>
       <w:r>
-        <w:t xml:space="preserve"> The raid may even have a quick time event system, in which you can interrupt it’s attack if you do certain things (maybe moving the commanders to certain positions, attacking certain body parts with high damage, etc).</w:t>
+        <w:t xml:space="preserve"> The raid may even have a quick time event system, in which you can interrupt </w:t>
+      </w:r>
+      <w:proofErr w:type="gramStart"/>
+      <w:r>
+        <w:t>it’s</w:t>
+      </w:r>
+      <w:proofErr w:type="gramEnd"/>
+      <w:r>
+        <w:t xml:space="preserve"> attack if you do certain things (maybe moving the commanders to certain positions, attacking certain body parts with high damage, </w:t>
+      </w:r>
+      <w:proofErr w:type="spellStart"/>
+      <w:r>
+        <w:t>etc</w:t>
+      </w:r>
+      <w:proofErr w:type="spellEnd"/>
+      <w:r>
+        <w:t>).</w:t>
       </w:r>
     </w:p>
     <w:p>
       <w:r>
         <w:tab/>
-        <w:t>Both players can place turrets, upgrade them, and one player can place it’s turret on top of the other one’s turret, which will upgrade it even further. This combined turret can be upgraded by both players (each player can upgrade it 3 times). The effects of the upgrade will stack and maybe there will be a multiplier that is added when combining turrets (to make it worthwhile).</w:t>
+        <w:t xml:space="preserve">Both players can place turrets, upgrade them, and one player can place </w:t>
+      </w:r>
+      <w:proofErr w:type="gramStart"/>
+      <w:r>
+        <w:t>it’s</w:t>
+      </w:r>
+      <w:proofErr w:type="gramEnd"/>
+      <w:r>
+        <w:t xml:space="preserve"> turret on top of the other one’s turret, which will upgrade it even further. This combined turret can be upgraded by both players (each player can upgrade it 3 times). The effects of the upgrade will stack and maybe there will be a multiplier that is added when combining turrets (to make it worthwhile).</w:t>
       </w:r>
       <w:r>
         <w:t xml:space="preserve"> The textures of the turrets will turn to gold bit-by-bit as they </w:t>
@@ -1741,7 +1811,15 @@
         <w:t>The game will be developed in unity (preferably, because otherwise I can’t finish it in a year)</w:t>
       </w:r>
       <w:r>
-        <w:t>. It will have both a windows and an android build</w:t>
+        <w:t xml:space="preserve">. It will have both a </w:t>
+      </w:r>
+      <w:proofErr w:type="gramStart"/>
+      <w:r>
+        <w:t>windows</w:t>
+      </w:r>
+      <w:proofErr w:type="gramEnd"/>
+      <w:r>
+        <w:t xml:space="preserve"> and an android build</w:t>
       </w:r>
       <w:r>
         <w:t>. It should be able to support even lower-end android phones</w:t>
@@ -1920,9 +1998,20 @@
           <w:ilvl w:val="1"/>
           <w:numId w:val="6"/>
         </w:numPr>
-      </w:pPr>
-      <w:r>
-        <w:t>The effect o the special abilities can be upgraded in the shop</w:t>
+        <w:rPr>
+          <w:rFonts w:hint="eastAsia"/>
+        </w:rPr>
+      </w:pPr>
+      <w:r>
+        <w:t xml:space="preserve">The effect </w:t>
+      </w:r>
+      <w:proofErr w:type="spellStart"/>
+      <w:r>
+        <w:t>o</w:t>
+      </w:r>
+      <w:proofErr w:type="spellEnd"/>
+      <w:r>
+        <w:t xml:space="preserve"> the special abilities can be upgraded in the shop</w:t>
       </w:r>
     </w:p>
     <w:sectPr>

</xml_diff>

<commit_message>
Don't remember what this commit was about
</commit_message>
<xml_diff>
--- a/SerenityGardenTD/Assets/_SerenityGardenTD/Docs/SerenityGardenDesignDocument.docx
+++ b/SerenityGardenTD/Assets/_SerenityGardenTD/Docs/SerenityGardenDesignDocument.docx
@@ -27,30 +27,10 @@
     <w:p>
       <w:r>
         <w:tab/>
-        <w:t xml:space="preserve">You have a physical base that is attacked by a lot of enemies. You need to build and upgrade turrets strategically so that they don’t destroy your base. If an enemy meets a turret in </w:t>
-      </w:r>
-      <w:proofErr w:type="spellStart"/>
-      <w:proofErr w:type="gramStart"/>
-      <w:r>
-        <w:t>it’s</w:t>
-      </w:r>
-      <w:proofErr w:type="spellEnd"/>
-      <w:proofErr w:type="gramEnd"/>
-      <w:r>
-        <w:t xml:space="preserve"> path, it will attack that turret </w:t>
-      </w:r>
-      <w:r>
-        <w:t xml:space="preserve">until it is destroyed. After the turret is destroyed, the enemy continues </w:t>
-      </w:r>
-      <w:proofErr w:type="spellStart"/>
-      <w:proofErr w:type="gramStart"/>
-      <w:r>
-        <w:t>it’s</w:t>
-      </w:r>
-      <w:proofErr w:type="spellEnd"/>
-      <w:proofErr w:type="gramEnd"/>
-      <w:r>
-        <w:t xml:space="preserve"> path</w:t>
+        <w:t xml:space="preserve">You have a physical base that is attacked by a lot of enemies. You need to build and upgrade turrets strategically so that they don’t destroy your base. If an enemy meets a turret in it’s path, it will attack that turret </w:t>
+      </w:r>
+      <w:r>
+        <w:t>until it is destroyed. After the turret is destroyed, the enemy continues it’s path</w:t>
       </w:r>
       <w:r>
         <w:t>, and if it reaches the base</w:t>
@@ -134,14 +114,12 @@
           <w:numId w:val="2"/>
         </w:numPr>
       </w:pPr>
-      <w:proofErr w:type="spellStart"/>
       <w:r>
         <w:t>Base</w:t>
       </w:r>
       <w:r>
         <w:t>Turret</w:t>
       </w:r>
-      <w:proofErr w:type="spellEnd"/>
     </w:p>
     <w:p>
       <w:pPr>
@@ -818,15 +796,7 @@
       </w:pPr>
       <w:r>
         <w:lastRenderedPageBreak/>
-        <w:t xml:space="preserve">Story fact: was a test subject for how to create super-humans. After those </w:t>
-      </w:r>
-      <w:proofErr w:type="gramStart"/>
-      <w:r>
-        <w:t>experiments</w:t>
-      </w:r>
-      <w:proofErr w:type="gramEnd"/>
-      <w:r>
-        <w:t xml:space="preserve"> he gained the power of completely erasing his presence. If he wants to, no one can notice him. This is why he is the sole unit that can go outside and fight enemies face to face.</w:t>
+        <w:t>Story fact: was a test subject for how to create super-humans. After those experiments he gained the power of completely erasing his presence. If he wants to, no one can notice him. This is why he is the sole unit that can go outside and fight enemies face to face.</w:t>
       </w:r>
     </w:p>
     <w:p>
@@ -1045,15 +1015,7 @@
         <w:t xml:space="preserve"> They can be upgraded, but upgrades are unlocked at certain stages.</w:t>
       </w:r>
       <w:r>
-        <w:t xml:space="preserve"> All turrets have the properties: attack speed, damage, hp, range, attack type (</w:t>
-      </w:r>
-      <w:proofErr w:type="spellStart"/>
-      <w:r>
-        <w:t>enum</w:t>
-      </w:r>
-      <w:proofErr w:type="spellEnd"/>
-      <w:r>
-        <w:t xml:space="preserve"> that will specify what type of attack it can do: melee, ranged, air only, ground only)</w:t>
+        <w:t xml:space="preserve"> All turrets have the properties: attack speed, damage, hp, range, attack type (enum that will specify what type of attack it can do: melee, ranged, air only, ground only)</w:t>
       </w:r>
       <w:r>
         <w:t xml:space="preserve">. </w:t>
@@ -1104,15 +1066,7 @@
         <w:ind w:firstLine="360"/>
       </w:pPr>
       <w:r>
-        <w:t xml:space="preserve">If you select to place him on a turret, he will enter the turret and improve </w:t>
-      </w:r>
-      <w:proofErr w:type="spellStart"/>
-      <w:r>
-        <w:t>it’s</w:t>
-      </w:r>
-      <w:proofErr w:type="spellEnd"/>
-      <w:r>
-        <w:t xml:space="preserve"> efficiency by a lot, even giving the turret some special traits:</w:t>
+        <w:t>If you select to place him on a turret, he will enter the turret and improve it’s efficiency by a lot, even giving the turret some special traits:</w:t>
       </w:r>
     </w:p>
     <w:p>
@@ -1160,7 +1114,10 @@
         </w:numPr>
       </w:pPr>
       <w:r>
-        <w:t>Deals more damage discharges electricity further, even damaging ranged units (basically gets a range status)</w:t>
+        <w:t>Deals more damage</w:t>
+      </w:r>
+      <w:r>
+        <w:t>, attacks faster</w:t>
       </w:r>
     </w:p>
     <w:p>
@@ -1215,18 +1172,6 @@
       <w:pPr>
         <w:pStyle w:val="ListParagraph"/>
         <w:numPr>
-          <w:ilvl w:val="1"/>
-          <w:numId w:val="9"/>
-        </w:numPr>
-      </w:pPr>
-      <w:r>
-        <w:t>Gets piercing effect</w:t>
-      </w:r>
-    </w:p>
-    <w:p>
-      <w:pPr>
-        <w:pStyle w:val="ListParagraph"/>
-        <w:numPr>
           <w:ilvl w:val="0"/>
           <w:numId w:val="9"/>
         </w:numPr>
@@ -1418,7 +1363,6 @@
         </w:numPr>
       </w:pPr>
       <w:r>
-        <w:lastRenderedPageBreak/>
         <w:t>For each turret there will be 3 upgrades</w:t>
       </w:r>
     </w:p>
@@ -1443,6 +1387,7 @@
         </w:numPr>
       </w:pPr>
       <w:r>
+        <w:lastRenderedPageBreak/>
         <w:t xml:space="preserve">More damage, range, </w:t>
       </w:r>
       <w:r>
@@ -1597,37 +1542,13 @@
         <w:t xml:space="preserve"> and from time to time attack the base.</w:t>
       </w:r>
       <w:r>
-        <w:t xml:space="preserve"> The raid may even have a quick time event system, in which you can interrupt </w:t>
-      </w:r>
-      <w:proofErr w:type="gramStart"/>
-      <w:r>
-        <w:t>it’s</w:t>
-      </w:r>
-      <w:proofErr w:type="gramEnd"/>
-      <w:r>
-        <w:t xml:space="preserve"> attack if you do certain things (maybe moving the commanders to certain positions, attacking certain body parts with high damage, </w:t>
-      </w:r>
-      <w:proofErr w:type="spellStart"/>
-      <w:r>
-        <w:t>etc</w:t>
-      </w:r>
-      <w:proofErr w:type="spellEnd"/>
-      <w:r>
-        <w:t>).</w:t>
+        <w:t xml:space="preserve"> The raid may even have a quick time event system, in which you can interrupt it’s attack if you do certain things (maybe moving the commanders to certain positions, attacking certain body parts with high damage, etc).</w:t>
       </w:r>
     </w:p>
     <w:p>
       <w:r>
         <w:tab/>
-        <w:t xml:space="preserve">Both players can place turrets, upgrade them, and one player can place </w:t>
-      </w:r>
-      <w:proofErr w:type="gramStart"/>
-      <w:r>
-        <w:t>it’s</w:t>
-      </w:r>
-      <w:proofErr w:type="gramEnd"/>
-      <w:r>
-        <w:t xml:space="preserve"> turret on top of the other one’s turret, which will upgrade it even further. This combined turret can be upgraded by both players (each player can upgrade it 3 times). The effects of the upgrade will stack and maybe there will be a multiplier that is added when combining turrets (to make it worthwhile).</w:t>
+        <w:t>Both players can place turrets, upgrade them, and one player can place it’s turret on top of the other one’s turret, which will upgrade it even further. This combined turret can be upgraded by both players (each player can upgrade it 3 times). The effects of the upgrade will stack and maybe there will be a multiplier that is added when combining turrets (to make it worthwhile).</w:t>
       </w:r>
       <w:r>
         <w:t xml:space="preserve"> The textures of the turrets will turn to gold bit-by-bit as they </w:t>
@@ -1708,7 +1629,6 @@
         <w:pStyle w:val="Heading2"/>
       </w:pPr>
       <w:r>
-        <w:lastRenderedPageBreak/>
         <w:t>Farming &amp; replaying levels</w:t>
       </w:r>
     </w:p>
@@ -1726,6 +1646,7 @@
         <w:pStyle w:val="Heading2"/>
       </w:pPr>
       <w:r>
+        <w:lastRenderedPageBreak/>
         <w:t>Losing</w:t>
       </w:r>
     </w:p>
@@ -1811,15 +1732,7 @@
         <w:t>The game will be developed in unity (preferably, because otherwise I can’t finish it in a year)</w:t>
       </w:r>
       <w:r>
-        <w:t xml:space="preserve">. It will have both a </w:t>
-      </w:r>
-      <w:proofErr w:type="gramStart"/>
-      <w:r>
-        <w:t>windows</w:t>
-      </w:r>
-      <w:proofErr w:type="gramEnd"/>
-      <w:r>
-        <w:t xml:space="preserve"> and an android build</w:t>
+        <w:t>. It will have both a windows and an android build</w:t>
       </w:r>
       <w:r>
         <w:t>. It should be able to support even lower-end android phones</w:t>
@@ -1960,7 +1873,6 @@
         </w:numPr>
       </w:pPr>
       <w:r>
-        <w:lastRenderedPageBreak/>
         <w:t>An energy system that recovers during the fight</w:t>
       </w:r>
     </w:p>
@@ -1998,20 +1910,9 @@
           <w:ilvl w:val="1"/>
           <w:numId w:val="6"/>
         </w:numPr>
-        <w:rPr>
-          <w:rFonts w:hint="eastAsia"/>
-        </w:rPr>
-      </w:pPr>
-      <w:r>
-        <w:t xml:space="preserve">The effect </w:t>
-      </w:r>
-      <w:proofErr w:type="spellStart"/>
-      <w:r>
-        <w:t>o</w:t>
-      </w:r>
-      <w:proofErr w:type="spellEnd"/>
-      <w:r>
-        <w:t xml:space="preserve"> the special abilities can be upgraded in the shop</w:t>
+      </w:pPr>
+      <w:r>
+        <w:t>The effect o the special abilities can be upgraded in the shop</w:t>
       </w:r>
     </w:p>
     <w:sectPr>

</xml_diff>

<commit_message>
Added upgrade shop will all needed functionality
Data is saved to the disk
Upgrades get passes through the scenes.
The turrets take into account permanent upgrades when initializing their statuses.
</commit_message>
<xml_diff>
--- a/SerenityGardenTD/Assets/_SerenityGardenTD/Docs/SerenityGardenDesignDocument.docx
+++ b/SerenityGardenTD/Assets/_SerenityGardenTD/Docs/SerenityGardenDesignDocument.docx
@@ -1119,6 +1119,9 @@
       <w:r>
         <w:t>, attacks faster</w:t>
       </w:r>
+      <w:r>
+        <w:t>, more hp</w:t>
+      </w:r>
     </w:p>
     <w:p>
       <w:pPr>
@@ -1196,18 +1199,6 @@
       <w:pPr>
         <w:pStyle w:val="ListParagraph"/>
         <w:numPr>
-          <w:ilvl w:val="1"/>
-          <w:numId w:val="9"/>
-        </w:numPr>
-      </w:pPr>
-      <w:r>
-        <w:t>Gets piercing effect</w:t>
-      </w:r>
-    </w:p>
-    <w:p>
-      <w:pPr>
-        <w:pStyle w:val="ListParagraph"/>
-        <w:numPr>
           <w:ilvl w:val="0"/>
           <w:numId w:val="9"/>
         </w:numPr>
@@ -1227,6 +1218,36 @@
       <w:r>
         <w:t>Gives more money faster</w:t>
       </w:r>
+      <w:r>
+        <w:t>, more hp,  gives more money each time</w:t>
+      </w:r>
+    </w:p>
+    <w:p>
+      <w:pPr>
+        <w:pStyle w:val="ListParagraph"/>
+        <w:numPr>
+          <w:ilvl w:val="0"/>
+          <w:numId w:val="9"/>
+        </w:numPr>
+      </w:pPr>
+      <w:r>
+        <w:t>Player Base</w:t>
+      </w:r>
+    </w:p>
+    <w:p>
+      <w:pPr>
+        <w:pStyle w:val="ListParagraph"/>
+        <w:numPr>
+          <w:ilvl w:val="1"/>
+          <w:numId w:val="9"/>
+        </w:numPr>
+      </w:pPr>
+      <w:r>
+        <w:t xml:space="preserve">More hp, shoots faster, </w:t>
+      </w:r>
+      <w:r>
+        <w:t>more damage</w:t>
+      </w:r>
     </w:p>
     <w:p>
       <w:pPr>
@@ -1375,6 +1396,7 @@
         </w:numPr>
       </w:pPr>
       <w:r>
+        <w:lastRenderedPageBreak/>
         <w:t>Machine gun</w:t>
       </w:r>
     </w:p>
@@ -1387,7 +1409,6 @@
         </w:numPr>
       </w:pPr>
       <w:r>
-        <w:lastRenderedPageBreak/>
         <w:t xml:space="preserve">More damage, range, </w:t>
       </w:r>
       <w:r>

</xml_diff>

<commit_message>
Created art folder for creating the finalized art
</commit_message>
<xml_diff>
--- a/SerenityGardenTD/Assets/_SerenityGardenTD/Docs/SerenityGardenDesignDocument.docx
+++ b/SerenityGardenTD/Assets/_SerenityGardenTD/Docs/SerenityGardenDesignDocument.docx
@@ -27,10 +27,30 @@
     <w:p>
       <w:r>
         <w:tab/>
-        <w:t xml:space="preserve">You have a physical base that is attacked by a lot of enemies. You need to build and upgrade turrets strategically so that they don’t destroy your base. If an enemy meets a turret in it’s path, it will attack that turret </w:t>
-      </w:r>
-      <w:r>
-        <w:t>until it is destroyed. After the turret is destroyed, the enemy continues it’s path</w:t>
+        <w:t xml:space="preserve">You have a physical base that is attacked by a lot of enemies. You need to build and upgrade turrets strategically so that they don’t destroy your base. If an enemy meets a turret in </w:t>
+      </w:r>
+      <w:proofErr w:type="spellStart"/>
+      <w:proofErr w:type="gramStart"/>
+      <w:r>
+        <w:t>it’s</w:t>
+      </w:r>
+      <w:proofErr w:type="spellEnd"/>
+      <w:proofErr w:type="gramEnd"/>
+      <w:r>
+        <w:t xml:space="preserve"> path, it will attack that turret </w:t>
+      </w:r>
+      <w:r>
+        <w:t xml:space="preserve">until it is destroyed. After the turret is destroyed, the enemy continues </w:t>
+      </w:r>
+      <w:proofErr w:type="spellStart"/>
+      <w:proofErr w:type="gramStart"/>
+      <w:r>
+        <w:t>it’s</w:t>
+      </w:r>
+      <w:proofErr w:type="spellEnd"/>
+      <w:proofErr w:type="gramEnd"/>
+      <w:r>
+        <w:t xml:space="preserve"> path</w:t>
       </w:r>
       <w:r>
         <w:t>, and if it reaches the base</w:t>
@@ -114,12 +134,14 @@
           <w:numId w:val="2"/>
         </w:numPr>
       </w:pPr>
+      <w:proofErr w:type="spellStart"/>
       <w:r>
         <w:t>Base</w:t>
       </w:r>
       <w:r>
         <w:t>Turret</w:t>
       </w:r>
+      <w:proofErr w:type="spellEnd"/>
     </w:p>
     <w:p>
       <w:pPr>
@@ -395,7 +417,7 @@
         </w:numPr>
       </w:pPr>
       <w:r>
-        <w:t>Machine cannon</w:t>
+        <w:t>Flamethrower (previously machine cannon)</w:t>
       </w:r>
     </w:p>
     <w:p>
@@ -467,7 +489,7 @@
         </w:numPr>
       </w:pPr>
       <w:r>
-        <w:t>Railgun</w:t>
+        <w:t>Laser (previously railgun)</w:t>
       </w:r>
     </w:p>
     <w:p>
@@ -796,7 +818,15 @@
       </w:pPr>
       <w:r>
         <w:lastRenderedPageBreak/>
-        <w:t>Story fact: was a test subject for how to create super-humans. After those experiments he gained the power of completely erasing his presence. If he wants to, no one can notice him. This is why he is the sole unit that can go outside and fight enemies face to face.</w:t>
+        <w:t xml:space="preserve">Story fact: was a test subject for how to create super-humans. After those </w:t>
+      </w:r>
+      <w:proofErr w:type="gramStart"/>
+      <w:r>
+        <w:t>experiments</w:t>
+      </w:r>
+      <w:proofErr w:type="gramEnd"/>
+      <w:r>
+        <w:t xml:space="preserve"> he gained the power of completely erasing his presence. If he wants to, no one can notice him. This is why he is the sole unit that can go outside and fight enemies face to face.</w:t>
       </w:r>
     </w:p>
     <w:p>
@@ -1015,7 +1045,15 @@
         <w:t xml:space="preserve"> They can be upgraded, but upgrades are unlocked at certain stages.</w:t>
       </w:r>
       <w:r>
-        <w:t xml:space="preserve"> All turrets have the properties: attack speed, damage, hp, range, attack type (enum that will specify what type of attack it can do: melee, ranged, air only, ground only)</w:t>
+        <w:t xml:space="preserve"> All turrets have the properties: attack speed, damage, hp, range, attack type (</w:t>
+      </w:r>
+      <w:proofErr w:type="spellStart"/>
+      <w:r>
+        <w:t>enum</w:t>
+      </w:r>
+      <w:proofErr w:type="spellEnd"/>
+      <w:r>
+        <w:t xml:space="preserve"> that will specify what type of attack it can do: melee, ranged, air only, ground only)</w:t>
       </w:r>
       <w:r>
         <w:t xml:space="preserve">. </w:t>
@@ -1066,7 +1104,15 @@
         <w:ind w:firstLine="360"/>
       </w:pPr>
       <w:r>
-        <w:t>If you select to place him on a turret, he will enter the turret and improve it’s efficiency by a lot, even giving the turret some special traits:</w:t>
+        <w:t xml:space="preserve">If you select to place him on a turret, he will enter the turret and improve </w:t>
+      </w:r>
+      <w:proofErr w:type="spellStart"/>
+      <w:r>
+        <w:t>it’s</w:t>
+      </w:r>
+      <w:proofErr w:type="spellEnd"/>
+      <w:r>
+        <w:t xml:space="preserve"> efficiency by a lot, even giving the turret some special traits:</w:t>
       </w:r>
     </w:p>
     <w:p>
@@ -1156,7 +1202,7 @@
         </w:numPr>
       </w:pPr>
       <w:r>
-        <w:t>Machine cannon</w:t>
+        <w:t>Flamethrower</w:t>
       </w:r>
     </w:p>
     <w:p>
@@ -1180,7 +1226,7 @@
         </w:numPr>
       </w:pPr>
       <w:r>
-        <w:t>Railgun</w:t>
+        <w:t>Laser</w:t>
       </w:r>
     </w:p>
     <w:p>
@@ -1219,7 +1265,15 @@
         <w:t>Gives more money faster</w:t>
       </w:r>
       <w:r>
-        <w:t>, more hp,  gives more money each time</w:t>
+        <w:t xml:space="preserve">, more </w:t>
+      </w:r>
+      <w:proofErr w:type="gramStart"/>
+      <w:r>
+        <w:t>hp,  gives</w:t>
+      </w:r>
+      <w:proofErr w:type="gramEnd"/>
+      <w:r>
+        <w:t xml:space="preserve"> more money each time</w:t>
       </w:r>
     </w:p>
     <w:p>
@@ -1563,13 +1617,37 @@
         <w:t xml:space="preserve"> and from time to time attack the base.</w:t>
       </w:r>
       <w:r>
-        <w:t xml:space="preserve"> The raid may even have a quick time event system, in which you can interrupt it’s attack if you do certain things (maybe moving the commanders to certain positions, attacking certain body parts with high damage, etc).</w:t>
+        <w:t xml:space="preserve"> The raid may even have a quick time event system, in which you can interrupt </w:t>
+      </w:r>
+      <w:proofErr w:type="gramStart"/>
+      <w:r>
+        <w:t>it’s</w:t>
+      </w:r>
+      <w:proofErr w:type="gramEnd"/>
+      <w:r>
+        <w:t xml:space="preserve"> attack if you do certain things (maybe moving the commanders to certain positions, attacking certain body parts with high damage, </w:t>
+      </w:r>
+      <w:proofErr w:type="spellStart"/>
+      <w:r>
+        <w:t>etc</w:t>
+      </w:r>
+      <w:proofErr w:type="spellEnd"/>
+      <w:r>
+        <w:t>).</w:t>
       </w:r>
     </w:p>
     <w:p>
       <w:r>
         <w:tab/>
-        <w:t>Both players can place turrets, upgrade them, and one player can place it’s turret on top of the other one’s turret, which will upgrade it even further. This combined turret can be upgraded by both players (each player can upgrade it 3 times). The effects of the upgrade will stack and maybe there will be a multiplier that is added when combining turrets (to make it worthwhile).</w:t>
+        <w:t xml:space="preserve">Both players can place turrets, upgrade them, and one player can place </w:t>
+      </w:r>
+      <w:proofErr w:type="gramStart"/>
+      <w:r>
+        <w:t>it’s</w:t>
+      </w:r>
+      <w:proofErr w:type="gramEnd"/>
+      <w:r>
+        <w:t xml:space="preserve"> turret on top of the other one’s turret, which will upgrade it even further. This combined turret can be upgraded by both players (each player can upgrade it 3 times). The effects of the upgrade will stack and maybe there will be a multiplier that is added when combining turrets (to make it worthwhile).</w:t>
       </w:r>
       <w:r>
         <w:t xml:space="preserve"> The textures of the turrets will turn to gold bit-by-bit as they </w:t>
@@ -1722,6 +1800,155 @@
     </w:p>
     <w:p>
       <w:pPr>
+        <w:pStyle w:val="ListParagraph"/>
+        <w:numPr>
+          <w:ilvl w:val="0"/>
+          <w:numId w:val="12"/>
+        </w:numPr>
+      </w:pPr>
+      <w:proofErr w:type="spellStart"/>
+      <w:r>
+        <w:t>PlayerBase</w:t>
+      </w:r>
+      <w:proofErr w:type="spellEnd"/>
+    </w:p>
+    <w:p>
+      <w:pPr>
+        <w:pStyle w:val="ListParagraph"/>
+        <w:numPr>
+          <w:ilvl w:val="0"/>
+          <w:numId w:val="12"/>
+        </w:numPr>
+      </w:pPr>
+      <w:proofErr w:type="spellStart"/>
+      <w:r>
+        <w:t>MachineGun</w:t>
+      </w:r>
+      <w:proofErr w:type="spellEnd"/>
+    </w:p>
+    <w:p>
+      <w:pPr>
+        <w:pStyle w:val="ListParagraph"/>
+        <w:numPr>
+          <w:ilvl w:val="1"/>
+          <w:numId w:val="12"/>
+        </w:numPr>
+      </w:pPr>
+      <w:r>
+        <w:t>Mounted minigun-mounted turret</w:t>
+      </w:r>
+    </w:p>
+    <w:p>
+      <w:pPr>
+        <w:pStyle w:val="ListParagraph"/>
+        <w:numPr>
+          <w:ilvl w:val="0"/>
+          <w:numId w:val="12"/>
+        </w:numPr>
+      </w:pPr>
+      <w:proofErr w:type="spellStart"/>
+      <w:r>
+        <w:t>MachineCannon</w:t>
+      </w:r>
+      <w:proofErr w:type="spellEnd"/>
+    </w:p>
+    <w:p>
+      <w:pPr>
+        <w:pStyle w:val="ListParagraph"/>
+        <w:numPr>
+          <w:ilvl w:val="1"/>
+          <w:numId w:val="12"/>
+        </w:numPr>
+      </w:pPr>
+      <w:r>
+        <w:t>flamethrower</w:t>
+      </w:r>
+    </w:p>
+    <w:p>
+      <w:pPr>
+        <w:pStyle w:val="ListParagraph"/>
+        <w:numPr>
+          <w:ilvl w:val="0"/>
+          <w:numId w:val="12"/>
+        </w:numPr>
+      </w:pPr>
+      <w:proofErr w:type="spellStart"/>
+      <w:r>
+        <w:t>ElectricFence</w:t>
+      </w:r>
+      <w:proofErr w:type="spellEnd"/>
+    </w:p>
+    <w:p>
+      <w:pPr>
+        <w:pStyle w:val="ListParagraph"/>
+        <w:numPr>
+          <w:ilvl w:val="1"/>
+          <w:numId w:val="12"/>
+        </w:numPr>
+      </w:pPr>
+    </w:p>
+    <w:p>
+      <w:pPr>
+        <w:pStyle w:val="ListParagraph"/>
+        <w:numPr>
+          <w:ilvl w:val="0"/>
+          <w:numId w:val="12"/>
+        </w:numPr>
+      </w:pPr>
+      <w:r>
+        <w:t>Vulkan</w:t>
+      </w:r>
+    </w:p>
+    <w:p>
+      <w:pPr>
+        <w:pStyle w:val="ListParagraph"/>
+        <w:numPr>
+          <w:ilvl w:val="1"/>
+          <w:numId w:val="12"/>
+        </w:numPr>
+      </w:pPr>
+      <w:r>
+        <w:t>Long barrel sniper</w:t>
+      </w:r>
+    </w:p>
+    <w:p>
+      <w:pPr>
+        <w:pStyle w:val="ListParagraph"/>
+        <w:numPr>
+          <w:ilvl w:val="0"/>
+          <w:numId w:val="12"/>
+        </w:numPr>
+      </w:pPr>
+      <w:r>
+        <w:t>Railgun</w:t>
+      </w:r>
+    </w:p>
+    <w:p>
+      <w:pPr>
+        <w:pStyle w:val="ListParagraph"/>
+        <w:numPr>
+          <w:ilvl w:val="1"/>
+          <w:numId w:val="12"/>
+        </w:numPr>
+      </w:pPr>
+      <w:r>
+        <w:t>laser</w:t>
+      </w:r>
+    </w:p>
+    <w:p>
+      <w:pPr>
+        <w:pStyle w:val="ListParagraph"/>
+        <w:numPr>
+          <w:ilvl w:val="0"/>
+          <w:numId w:val="12"/>
+        </w:numPr>
+      </w:pPr>
+      <w:r>
+        <w:t>Excavator</w:t>
+      </w:r>
+    </w:p>
+    <w:p>
+      <w:pPr>
         <w:pStyle w:val="Heading1"/>
       </w:pPr>
       <w:r>
@@ -1753,7 +1980,15 @@
         <w:t>The game will be developed in unity (preferably, because otherwise I can’t finish it in a year)</w:t>
       </w:r>
       <w:r>
-        <w:t>. It will have both a windows and an android build</w:t>
+        <w:t xml:space="preserve">. It will have both a </w:t>
+      </w:r>
+      <w:proofErr w:type="gramStart"/>
+      <w:r>
+        <w:t>windows</w:t>
+      </w:r>
+      <w:proofErr w:type="gramEnd"/>
+      <w:r>
+        <w:t xml:space="preserve"> and an android build</w:t>
       </w:r>
       <w:r>
         <w:t>. It should be able to support even lower-end android phones</w:t>
@@ -1821,6 +2056,7 @@
         <w:pStyle w:val="Heading1"/>
       </w:pPr>
       <w:r>
+        <w:lastRenderedPageBreak/>
         <w:t>Demographics</w:t>
       </w:r>
     </w:p>
@@ -1933,7 +2169,15 @@
         </w:numPr>
       </w:pPr>
       <w:r>
-        <w:t>The effect o the special abilities can be upgraded in the shop</w:t>
+        <w:t xml:space="preserve">The effect </w:t>
+      </w:r>
+      <w:proofErr w:type="spellStart"/>
+      <w:r>
+        <w:t>o</w:t>
+      </w:r>
+      <w:proofErr w:type="spellEnd"/>
+      <w:r>
+        <w:t xml:space="preserve"> the special abilities can be upgraded in the shop</w:t>
       </w:r>
     </w:p>
     <w:sectPr>
@@ -2166,6 +2410,119 @@
     </w:lvl>
   </w:abstractNum>
   <w:abstractNum w:abstractNumId="1" w15:restartNumberingAfterBreak="0">
+    <w:nsid w:val="11410E5E"/>
+    <w:multiLevelType w:val="hybridMultilevel"/>
+    <w:tmpl w:val="A04AC87C"/>
+    <w:lvl w:ilvl="0" w:tplc="04090001">
+      <w:start w:val="1"/>
+      <w:numFmt w:val="bullet"/>
+      <w:lvlText w:val=""/>
+      <w:lvlJc w:val="left"/>
+      <w:pPr>
+        <w:ind w:left="720" w:hanging="360"/>
+      </w:pPr>
+      <w:rPr>
+        <w:rFonts w:ascii="Symbol" w:hAnsi="Symbol" w:hint="default"/>
+      </w:rPr>
+    </w:lvl>
+    <w:lvl w:ilvl="1" w:tplc="04090003">
+      <w:start w:val="1"/>
+      <w:numFmt w:val="bullet"/>
+      <w:lvlText w:val="o"/>
+      <w:lvlJc w:val="left"/>
+      <w:pPr>
+        <w:ind w:left="1440" w:hanging="360"/>
+      </w:pPr>
+      <w:rPr>
+        <w:rFonts w:ascii="Courier New" w:hAnsi="Courier New" w:cs="Courier New" w:hint="default"/>
+      </w:rPr>
+    </w:lvl>
+    <w:lvl w:ilvl="2" w:tplc="04090005" w:tentative="1">
+      <w:start w:val="1"/>
+      <w:numFmt w:val="bullet"/>
+      <w:lvlText w:val=""/>
+      <w:lvlJc w:val="left"/>
+      <w:pPr>
+        <w:ind w:left="2160" w:hanging="360"/>
+      </w:pPr>
+      <w:rPr>
+        <w:rFonts w:ascii="Wingdings" w:hAnsi="Wingdings" w:hint="default"/>
+      </w:rPr>
+    </w:lvl>
+    <w:lvl w:ilvl="3" w:tplc="04090001" w:tentative="1">
+      <w:start w:val="1"/>
+      <w:numFmt w:val="bullet"/>
+      <w:lvlText w:val=""/>
+      <w:lvlJc w:val="left"/>
+      <w:pPr>
+        <w:ind w:left="2880" w:hanging="360"/>
+      </w:pPr>
+      <w:rPr>
+        <w:rFonts w:ascii="Symbol" w:hAnsi="Symbol" w:hint="default"/>
+      </w:rPr>
+    </w:lvl>
+    <w:lvl w:ilvl="4" w:tplc="04090003" w:tentative="1">
+      <w:start w:val="1"/>
+      <w:numFmt w:val="bullet"/>
+      <w:lvlText w:val="o"/>
+      <w:lvlJc w:val="left"/>
+      <w:pPr>
+        <w:ind w:left="3600" w:hanging="360"/>
+      </w:pPr>
+      <w:rPr>
+        <w:rFonts w:ascii="Courier New" w:hAnsi="Courier New" w:cs="Courier New" w:hint="default"/>
+      </w:rPr>
+    </w:lvl>
+    <w:lvl w:ilvl="5" w:tplc="04090005" w:tentative="1">
+      <w:start w:val="1"/>
+      <w:numFmt w:val="bullet"/>
+      <w:lvlText w:val=""/>
+      <w:lvlJc w:val="left"/>
+      <w:pPr>
+        <w:ind w:left="4320" w:hanging="360"/>
+      </w:pPr>
+      <w:rPr>
+        <w:rFonts w:ascii="Wingdings" w:hAnsi="Wingdings" w:hint="default"/>
+      </w:rPr>
+    </w:lvl>
+    <w:lvl w:ilvl="6" w:tplc="04090001" w:tentative="1">
+      <w:start w:val="1"/>
+      <w:numFmt w:val="bullet"/>
+      <w:lvlText w:val=""/>
+      <w:lvlJc w:val="left"/>
+      <w:pPr>
+        <w:ind w:left="5040" w:hanging="360"/>
+      </w:pPr>
+      <w:rPr>
+        <w:rFonts w:ascii="Symbol" w:hAnsi="Symbol" w:hint="default"/>
+      </w:rPr>
+    </w:lvl>
+    <w:lvl w:ilvl="7" w:tplc="04090003" w:tentative="1">
+      <w:start w:val="1"/>
+      <w:numFmt w:val="bullet"/>
+      <w:lvlText w:val="o"/>
+      <w:lvlJc w:val="left"/>
+      <w:pPr>
+        <w:ind w:left="5760" w:hanging="360"/>
+      </w:pPr>
+      <w:rPr>
+        <w:rFonts w:ascii="Courier New" w:hAnsi="Courier New" w:cs="Courier New" w:hint="default"/>
+      </w:rPr>
+    </w:lvl>
+    <w:lvl w:ilvl="8" w:tplc="04090005" w:tentative="1">
+      <w:start w:val="1"/>
+      <w:numFmt w:val="bullet"/>
+      <w:lvlText w:val=""/>
+      <w:lvlJc w:val="left"/>
+      <w:pPr>
+        <w:ind w:left="6480" w:hanging="360"/>
+      </w:pPr>
+      <w:rPr>
+        <w:rFonts w:ascii="Wingdings" w:hAnsi="Wingdings" w:hint="default"/>
+      </w:rPr>
+    </w:lvl>
+  </w:abstractNum>
+  <w:abstractNum w:abstractNumId="2" w15:restartNumberingAfterBreak="0">
     <w:nsid w:val="1C910D39"/>
     <w:multiLevelType w:val="hybridMultilevel"/>
     <w:tmpl w:val="036A6DD6"/>
@@ -2278,7 +2635,7 @@
       </w:rPr>
     </w:lvl>
   </w:abstractNum>
-  <w:abstractNum w:abstractNumId="2" w15:restartNumberingAfterBreak="0">
+  <w:abstractNum w:abstractNumId="3" w15:restartNumberingAfterBreak="0">
     <w:nsid w:val="1F855D95"/>
     <w:multiLevelType w:val="hybridMultilevel"/>
     <w:tmpl w:val="EF52ACAC"/>
@@ -2391,7 +2748,7 @@
       </w:rPr>
     </w:lvl>
   </w:abstractNum>
-  <w:abstractNum w:abstractNumId="3" w15:restartNumberingAfterBreak="0">
+  <w:abstractNum w:abstractNumId="4" w15:restartNumberingAfterBreak="0">
     <w:nsid w:val="234431BC"/>
     <w:multiLevelType w:val="hybridMultilevel"/>
     <w:tmpl w:val="6C00A61E"/>
@@ -2504,7 +2861,7 @@
       </w:rPr>
     </w:lvl>
   </w:abstractNum>
-  <w:abstractNum w:abstractNumId="4" w15:restartNumberingAfterBreak="0">
+  <w:abstractNum w:abstractNumId="5" w15:restartNumberingAfterBreak="0">
     <w:nsid w:val="28690054"/>
     <w:multiLevelType w:val="hybridMultilevel"/>
     <w:tmpl w:val="A31E3184"/>
@@ -2617,7 +2974,7 @@
       </w:rPr>
     </w:lvl>
   </w:abstractNum>
-  <w:abstractNum w:abstractNumId="5" w15:restartNumberingAfterBreak="0">
+  <w:abstractNum w:abstractNumId="6" w15:restartNumberingAfterBreak="0">
     <w:nsid w:val="580A326B"/>
     <w:multiLevelType w:val="hybridMultilevel"/>
     <w:tmpl w:val="03FC2674"/>
@@ -2730,7 +3087,7 @@
       </w:rPr>
     </w:lvl>
   </w:abstractNum>
-  <w:abstractNum w:abstractNumId="6" w15:restartNumberingAfterBreak="0">
+  <w:abstractNum w:abstractNumId="7" w15:restartNumberingAfterBreak="0">
     <w:nsid w:val="5BCF64EE"/>
     <w:multiLevelType w:val="hybridMultilevel"/>
     <w:tmpl w:val="9B30FAF6"/>
@@ -2843,7 +3200,7 @@
       </w:rPr>
     </w:lvl>
   </w:abstractNum>
-  <w:abstractNum w:abstractNumId="7" w15:restartNumberingAfterBreak="0">
+  <w:abstractNum w:abstractNumId="8" w15:restartNumberingAfterBreak="0">
     <w:nsid w:val="60074008"/>
     <w:multiLevelType w:val="hybridMultilevel"/>
     <w:tmpl w:val="859C2584"/>
@@ -2956,7 +3313,7 @@
       </w:rPr>
     </w:lvl>
   </w:abstractNum>
-  <w:abstractNum w:abstractNumId="8" w15:restartNumberingAfterBreak="0">
+  <w:abstractNum w:abstractNumId="9" w15:restartNumberingAfterBreak="0">
     <w:nsid w:val="6E9173CE"/>
     <w:multiLevelType w:val="hybridMultilevel"/>
     <w:tmpl w:val="09EE3F84"/>
@@ -3069,7 +3426,7 @@
       </w:rPr>
     </w:lvl>
   </w:abstractNum>
-  <w:abstractNum w:abstractNumId="9" w15:restartNumberingAfterBreak="0">
+  <w:abstractNum w:abstractNumId="10" w15:restartNumberingAfterBreak="0">
     <w:nsid w:val="783A1C13"/>
     <w:multiLevelType w:val="hybridMultilevel"/>
     <w:tmpl w:val="5A7A4BEC"/>
@@ -3182,7 +3539,7 @@
       </w:rPr>
     </w:lvl>
   </w:abstractNum>
-  <w:abstractNum w:abstractNumId="10" w15:restartNumberingAfterBreak="0">
+  <w:abstractNum w:abstractNumId="11" w15:restartNumberingAfterBreak="0">
     <w:nsid w:val="7F4E39D9"/>
     <w:multiLevelType w:val="hybridMultilevel"/>
     <w:tmpl w:val="076AAB8E"/>
@@ -3296,37 +3653,40 @@
     </w:lvl>
   </w:abstractNum>
   <w:num w:numId="1">
-    <w:abstractNumId w:val="2"/>
+    <w:abstractNumId w:val="3"/>
   </w:num>
   <w:num w:numId="2">
     <w:abstractNumId w:val="0"/>
   </w:num>
   <w:num w:numId="3">
-    <w:abstractNumId w:val="1"/>
+    <w:abstractNumId w:val="2"/>
   </w:num>
   <w:num w:numId="4">
+    <w:abstractNumId w:val="7"/>
+  </w:num>
+  <w:num w:numId="5">
+    <w:abstractNumId w:val="4"/>
+  </w:num>
+  <w:num w:numId="6">
+    <w:abstractNumId w:val="9"/>
+  </w:num>
+  <w:num w:numId="7">
+    <w:abstractNumId w:val="8"/>
+  </w:num>
+  <w:num w:numId="8">
+    <w:abstractNumId w:val="11"/>
+  </w:num>
+  <w:num w:numId="9">
+    <w:abstractNumId w:val="5"/>
+  </w:num>
+  <w:num w:numId="10">
+    <w:abstractNumId w:val="10"/>
+  </w:num>
+  <w:num w:numId="11">
     <w:abstractNumId w:val="6"/>
   </w:num>
-  <w:num w:numId="5">
-    <w:abstractNumId w:val="3"/>
-  </w:num>
-  <w:num w:numId="6">
-    <w:abstractNumId w:val="8"/>
-  </w:num>
-  <w:num w:numId="7">
-    <w:abstractNumId w:val="7"/>
-  </w:num>
-  <w:num w:numId="8">
-    <w:abstractNumId w:val="10"/>
-  </w:num>
-  <w:num w:numId="9">
-    <w:abstractNumId w:val="4"/>
-  </w:num>
-  <w:num w:numId="10">
-    <w:abstractNumId w:val="9"/>
-  </w:num>
-  <w:num w:numId="11">
-    <w:abstractNumId w:val="5"/>
+  <w:num w:numId="12">
+    <w:abstractNumId w:val="1"/>
   </w:num>
 </w:numbering>
 </file>
@@ -3798,7 +4158,6 @@
   <w:style w:type="character" w:default="1" w:styleId="DefaultParagraphFont">
     <w:name w:val="Default Paragraph Font"/>
     <w:uiPriority w:val="1"/>
-    <w:semiHidden/>
     <w:unhideWhenUsed/>
   </w:style>
   <w:style w:type="table" w:default="1" w:styleId="TableNormal">

</xml_diff>